<commit_message>
new file:   Comp3023 Assignment 1 UML diagram.pdf 	modified:   System Design.docx Added design specification, Added UML Diagram
</commit_message>
<xml_diff>
--- a/System Design.docx
+++ b/System Design.docx
@@ -31,7 +31,7 @@
         </w:rPr>
         <w:t xml:space="preserve">Joshua Froggatt | </w:t>
       </w:r>
-      <w:hyperlink r:id="rId5" w:history="1">
+      <w:hyperlink r:id="rId6" w:history="1">
         <w:r>
           <w:rPr>
             <w:rStyle w:val="Hyperlink"/>
@@ -65,6 +65,41 @@
     </w:p>
     <w:p>
       <w:pPr>
+        <w:pStyle w:val="ListParagraph"/>
+        <w:numPr>
+          <w:ilvl w:val="0"/>
+          <w:numId w:val="1"/>
+        </w:numPr>
+        <w:rPr>
+          <w:lang w:val="en-GB"/>
+        </w:rPr>
+      </w:pPr>
+      <w:r>
+        <w:rPr>
+          <w:lang w:val="en-GB"/>
+        </w:rPr>
+        <w:t xml:space="preserve">Inheritance is used </w:t>
+      </w:r>
+      <w:r>
+        <w:rPr>
+          <w:lang w:val="en-GB"/>
+        </w:rPr>
+        <w:t xml:space="preserve">for the item since all buyable items </w:t>
+      </w:r>
+      <w:r>
+        <w:rPr>
+          <w:lang w:val="en-GB"/>
+        </w:rPr>
+        <w:t>are an item that can affect multiple simulation parameters.</w:t>
+      </w:r>
+    </w:p>
+    <w:p>
+      <w:pPr>
+        <w:pStyle w:val="ListParagraph"/>
+        <w:numPr>
+          <w:ilvl w:val="0"/>
+          <w:numId w:val="1"/>
+        </w:numPr>
         <w:rPr>
           <w:lang w:val="en-GB"/>
         </w:rPr>
@@ -78,6 +113,127 @@
     </w:sectPr>
   </w:body>
 </w:document>
+</file>
+
+<file path=word/numbering.xml><?xml version="1.0" encoding="utf-8"?>
+<w:numbering xmlns:wpc="http://schemas.microsoft.com/office/word/2010/wordprocessingCanvas" xmlns:cx="http://schemas.microsoft.com/office/drawing/2014/chartex" xmlns:cx1="http://schemas.microsoft.com/office/drawing/2015/9/8/chartex" xmlns:cx2="http://schemas.microsoft.com/office/drawing/2015/10/21/chartex" xmlns:cx3="http://schemas.microsoft.com/office/drawing/2016/5/9/chartex" xmlns:cx4="http://schemas.microsoft.com/office/drawing/2016/5/10/chartex" xmlns:cx5="http://schemas.microsoft.com/office/drawing/2016/5/11/chartex" xmlns:cx6="http://schemas.microsoft.com/office/drawing/2016/5/12/chartex" xmlns:cx7="http://schemas.microsoft.com/office/drawing/2016/5/13/chartex" xmlns:cx8="http://schemas.microsoft.com/office/drawing/2016/5/14/chartex" xmlns:mc="http://schemas.openxmlformats.org/markup-compatibility/2006" xmlns:aink="http://schemas.microsoft.com/office/drawing/2016/ink" xmlns:am3d="http://schemas.microsoft.com/office/drawing/2017/model3d" xmlns:o="urn:schemas-microsoft-com:office:office" xmlns:oel="http://schemas.microsoft.com/office/2019/extlst" xmlns:r="http://schemas.openxmlformats.org/officeDocument/2006/relationships" xmlns:m="http://schemas.openxmlformats.org/officeDocument/2006/math" xmlns:v="urn:schemas-microsoft-com:vml" xmlns:wp14="http://schemas.microsoft.com/office/word/2010/wordprocessingDrawing" xmlns:wp="http://schemas.openxmlformats.org/drawingml/2006/wordprocessingDrawing" xmlns:w10="urn:schemas-microsoft-com:office:word" xmlns:w="http://schemas.openxmlformats.org/wordprocessingml/2006/main" xmlns:w14="http://schemas.microsoft.com/office/word/2010/wordml" xmlns:w15="http://schemas.microsoft.com/office/word/2012/wordml" xmlns:w16cex="http://schemas.microsoft.com/office/word/2018/wordml/cex" xmlns:w16cid="http://schemas.microsoft.com/office/word/2016/wordml/cid" xmlns:w16="http://schemas.microsoft.com/office/word/2018/wordml" xmlns:w16sdtdh="http://schemas.microsoft.com/office/word/2020/wordml/sdtdatahash" xmlns:w16se="http://schemas.microsoft.com/office/word/2015/wordml/symex" xmlns:wpg="http://schemas.microsoft.com/office/word/2010/wordprocessingGroup" xmlns:wpi="http://schemas.microsoft.com/office/word/2010/wordprocessingInk" xmlns:wne="http://schemas.microsoft.com/office/word/2006/wordml" xmlns:wps="http://schemas.microsoft.com/office/word/2010/wordprocessingShape" mc:Ignorable="w14 w15 w16se w16cid w16 w16cex w16sdtdh wp14">
+  <w:abstractNum w:abstractNumId="0" w15:restartNumberingAfterBreak="0">
+    <w:nsid w:val="05C45E07"/>
+    <w:multiLevelType w:val="hybridMultilevel"/>
+    <w:tmpl w:val="D89096B2"/>
+    <w:lvl w:ilvl="0" w:tplc="0C090001">
+      <w:start w:val="1"/>
+      <w:numFmt w:val="bullet"/>
+      <w:lvlText w:val=""/>
+      <w:lvlJc w:val="left"/>
+      <w:pPr>
+        <w:ind w:left="720" w:hanging="360"/>
+      </w:pPr>
+      <w:rPr>
+        <w:rFonts w:ascii="Symbol" w:hAnsi="Symbol" w:hint="default"/>
+      </w:rPr>
+    </w:lvl>
+    <w:lvl w:ilvl="1" w:tplc="0C090003" w:tentative="1">
+      <w:start w:val="1"/>
+      <w:numFmt w:val="bullet"/>
+      <w:lvlText w:val="o"/>
+      <w:lvlJc w:val="left"/>
+      <w:pPr>
+        <w:ind w:left="1440" w:hanging="360"/>
+      </w:pPr>
+      <w:rPr>
+        <w:rFonts w:ascii="Courier New" w:hAnsi="Courier New" w:cs="Courier New" w:hint="default"/>
+      </w:rPr>
+    </w:lvl>
+    <w:lvl w:ilvl="2" w:tplc="0C090005" w:tentative="1">
+      <w:start w:val="1"/>
+      <w:numFmt w:val="bullet"/>
+      <w:lvlText w:val=""/>
+      <w:lvlJc w:val="left"/>
+      <w:pPr>
+        <w:ind w:left="2160" w:hanging="360"/>
+      </w:pPr>
+      <w:rPr>
+        <w:rFonts w:ascii="Wingdings" w:hAnsi="Wingdings" w:hint="default"/>
+      </w:rPr>
+    </w:lvl>
+    <w:lvl w:ilvl="3" w:tplc="0C090001" w:tentative="1">
+      <w:start w:val="1"/>
+      <w:numFmt w:val="bullet"/>
+      <w:lvlText w:val=""/>
+      <w:lvlJc w:val="left"/>
+      <w:pPr>
+        <w:ind w:left="2880" w:hanging="360"/>
+      </w:pPr>
+      <w:rPr>
+        <w:rFonts w:ascii="Symbol" w:hAnsi="Symbol" w:hint="default"/>
+      </w:rPr>
+    </w:lvl>
+    <w:lvl w:ilvl="4" w:tplc="0C090003" w:tentative="1">
+      <w:start w:val="1"/>
+      <w:numFmt w:val="bullet"/>
+      <w:lvlText w:val="o"/>
+      <w:lvlJc w:val="left"/>
+      <w:pPr>
+        <w:ind w:left="3600" w:hanging="360"/>
+      </w:pPr>
+      <w:rPr>
+        <w:rFonts w:ascii="Courier New" w:hAnsi="Courier New" w:cs="Courier New" w:hint="default"/>
+      </w:rPr>
+    </w:lvl>
+    <w:lvl w:ilvl="5" w:tplc="0C090005" w:tentative="1">
+      <w:start w:val="1"/>
+      <w:numFmt w:val="bullet"/>
+      <w:lvlText w:val=""/>
+      <w:lvlJc w:val="left"/>
+      <w:pPr>
+        <w:ind w:left="4320" w:hanging="360"/>
+      </w:pPr>
+      <w:rPr>
+        <w:rFonts w:ascii="Wingdings" w:hAnsi="Wingdings" w:hint="default"/>
+      </w:rPr>
+    </w:lvl>
+    <w:lvl w:ilvl="6" w:tplc="0C090001" w:tentative="1">
+      <w:start w:val="1"/>
+      <w:numFmt w:val="bullet"/>
+      <w:lvlText w:val=""/>
+      <w:lvlJc w:val="left"/>
+      <w:pPr>
+        <w:ind w:left="5040" w:hanging="360"/>
+      </w:pPr>
+      <w:rPr>
+        <w:rFonts w:ascii="Symbol" w:hAnsi="Symbol" w:hint="default"/>
+      </w:rPr>
+    </w:lvl>
+    <w:lvl w:ilvl="7" w:tplc="0C090003" w:tentative="1">
+      <w:start w:val="1"/>
+      <w:numFmt w:val="bullet"/>
+      <w:lvlText w:val="o"/>
+      <w:lvlJc w:val="left"/>
+      <w:pPr>
+        <w:ind w:left="5760" w:hanging="360"/>
+      </w:pPr>
+      <w:rPr>
+        <w:rFonts w:ascii="Courier New" w:hAnsi="Courier New" w:cs="Courier New" w:hint="default"/>
+      </w:rPr>
+    </w:lvl>
+    <w:lvl w:ilvl="8" w:tplc="0C090005" w:tentative="1">
+      <w:start w:val="1"/>
+      <w:numFmt w:val="bullet"/>
+      <w:lvlText w:val=""/>
+      <w:lvlJc w:val="left"/>
+      <w:pPr>
+        <w:ind w:left="6480" w:hanging="360"/>
+      </w:pPr>
+      <w:rPr>
+        <w:rFonts w:ascii="Wingdings" w:hAnsi="Wingdings" w:hint="default"/>
+      </w:rPr>
+    </w:lvl>
+  </w:abstractNum>
+  <w:num w:numId="1" w16cid:durableId="738290755">
+    <w:abstractNumId w:val="0"/>
+  </w:num>
+</w:numbering>
 </file>
 
 <file path=word/styles.xml><?xml version="1.0" encoding="utf-8"?>

</xml_diff>

<commit_message>
modified:   Comp3023 Assignment 1 UML diagram.pdf 	modified:   System Design.docx Updated UML diagram and system design document
</commit_message>
<xml_diff>
--- a/System Design.docx
+++ b/System Design.docx
@@ -76,21 +76,39 @@
       </w:pPr>
       <w:r>
         <w:rPr>
-          <w:lang w:val="en-GB"/>
-        </w:rPr>
-        <w:t xml:space="preserve">Inheritance is used </w:t>
-      </w:r>
-      <w:r>
-        <w:rPr>
-          <w:lang w:val="en-GB"/>
-        </w:rPr>
-        <w:t xml:space="preserve">for the item since all buyable items </w:t>
-      </w:r>
-      <w:r>
-        <w:rPr>
-          <w:lang w:val="en-GB"/>
-        </w:rPr>
-        <w:t>are an item that can affect multiple simulation parameters.</w:t>
+          <w:b/>
+          <w:bCs/>
+          <w:u w:val="single"/>
+          <w:lang w:val="en-GB"/>
+        </w:rPr>
+        <w:t>Item</w:t>
+      </w:r>
+      <w:r>
+        <w:rPr>
+          <w:lang w:val="en-GB"/>
+        </w:rPr>
+        <w:t xml:space="preserve"> inherits from the </w:t>
+      </w:r>
+      <w:r>
+        <w:rPr>
+          <w:b/>
+          <w:bCs/>
+          <w:u w:val="single"/>
+          <w:lang w:val="en-GB"/>
+        </w:rPr>
+        <w:t>abstract item</w:t>
+      </w:r>
+      <w:r>
+        <w:rPr>
+          <w:lang w:val="en-GB"/>
+        </w:rPr>
+        <w:t xml:space="preserve"> interface, which houses </w:t>
+      </w:r>
+      <w:r>
+        <w:rPr>
+          <w:lang w:val="en-GB"/>
+        </w:rPr>
+        <w:t xml:space="preserve">the basic variables and functions that all items share. </w:t>
       </w:r>
     </w:p>
     <w:p>
@@ -104,6 +122,408 @@
           <w:lang w:val="en-GB"/>
         </w:rPr>
       </w:pPr>
+      <w:r>
+        <w:rPr>
+          <w:b/>
+          <w:bCs/>
+          <w:u w:val="single"/>
+          <w:lang w:val="en-GB"/>
+        </w:rPr>
+        <w:t>Item</w:t>
+      </w:r>
+      <w:r>
+        <w:rPr>
+          <w:lang w:val="en-GB"/>
+        </w:rPr>
+        <w:t xml:space="preserve"> has different multipliers that it </w:t>
+      </w:r>
+      <w:r>
+        <w:rPr>
+          <w:lang w:val="en-GB"/>
+        </w:rPr>
+        <w:t xml:space="preserve">adds to certain simulation parameters, item can have </w:t>
+      </w:r>
+      <w:r>
+        <w:rPr>
+          <w:lang w:val="en-GB"/>
+        </w:rPr>
+        <w:t>1 or many different multipliers, this is why composition was used.</w:t>
+      </w:r>
+    </w:p>
+    <w:p>
+      <w:pPr>
+        <w:pStyle w:val="ListParagraph"/>
+        <w:numPr>
+          <w:ilvl w:val="0"/>
+          <w:numId w:val="1"/>
+        </w:numPr>
+        <w:rPr>
+          <w:lang w:val="en-GB"/>
+        </w:rPr>
+      </w:pPr>
+      <w:r>
+        <w:rPr>
+          <w:lang w:val="en-GB"/>
+        </w:rPr>
+        <w:t xml:space="preserve">The </w:t>
+      </w:r>
+      <w:proofErr w:type="spellStart"/>
+      <w:r>
+        <w:rPr>
+          <w:b/>
+          <w:bCs/>
+          <w:u w:val="single"/>
+          <w:lang w:val="en-GB"/>
+        </w:rPr>
+        <w:t>bought_items</w:t>
+      </w:r>
+      <w:proofErr w:type="spellEnd"/>
+      <w:r>
+        <w:rPr>
+          <w:lang w:val="en-GB"/>
+        </w:rPr>
+        <w:t xml:space="preserve"> multimap, is used to keep track of </w:t>
+      </w:r>
+      <w:r>
+        <w:rPr>
+          <w:lang w:val="en-GB"/>
+        </w:rPr>
+        <w:t>the</w:t>
+      </w:r>
+      <w:r>
+        <w:rPr>
+          <w:lang w:val="en-GB"/>
+        </w:rPr>
+        <w:t xml:space="preserve"> different multipliers</w:t>
+      </w:r>
+      <w:r>
+        <w:rPr>
+          <w:lang w:val="en-GB"/>
+        </w:rPr>
+        <w:t xml:space="preserve"> that the items have, because item multipliers remain static throughout gameplay</w:t>
+      </w:r>
+      <w:r>
+        <w:rPr>
+          <w:lang w:val="en-GB"/>
+        </w:rPr>
+        <w:t>,</w:t>
+      </w:r>
+      <w:r>
+        <w:rPr>
+          <w:lang w:val="en-GB"/>
+        </w:rPr>
+        <w:t xml:space="preserve"> </w:t>
+      </w:r>
+      <w:r>
+        <w:rPr>
+          <w:lang w:val="en-GB"/>
+        </w:rPr>
+        <w:t>f</w:t>
+      </w:r>
+      <w:r>
+        <w:rPr>
+          <w:lang w:val="en-GB"/>
+        </w:rPr>
+        <w:t>or example:</w:t>
+      </w:r>
+    </w:p>
+    <w:p>
+      <w:pPr>
+        <w:pStyle w:val="ListParagraph"/>
+        <w:numPr>
+          <w:ilvl w:val="1"/>
+          <w:numId w:val="1"/>
+        </w:numPr>
+        <w:rPr>
+          <w:lang w:val="en-GB"/>
+        </w:rPr>
+      </w:pPr>
+      <w:r>
+        <w:rPr>
+          <w:lang w:val="en-GB"/>
+        </w:rPr>
+        <w:t xml:space="preserve">The scrap value multipliers are all added to the multi map under the </w:t>
+      </w:r>
+      <w:r>
+        <w:rPr>
+          <w:b/>
+          <w:bCs/>
+          <w:u w:val="single"/>
+          <w:lang w:val="en-GB"/>
+        </w:rPr>
+        <w:t xml:space="preserve">value </w:t>
+      </w:r>
+      <w:r>
+        <w:rPr>
+          <w:lang w:val="en-GB"/>
+        </w:rPr>
+        <w:t xml:space="preserve">key, this key keeps track of </w:t>
+      </w:r>
+      <w:proofErr w:type="gramStart"/>
+      <w:r>
+        <w:rPr>
+          <w:lang w:val="en-GB"/>
+        </w:rPr>
+        <w:t>all of</w:t>
+      </w:r>
+      <w:proofErr w:type="gramEnd"/>
+      <w:r>
+        <w:rPr>
+          <w:lang w:val="en-GB"/>
+        </w:rPr>
+        <w:t xml:space="preserve"> the value multipliers, which are then applied to scrap value during </w:t>
+      </w:r>
+      <w:r>
+        <w:rPr>
+          <w:lang w:val="en-GB"/>
+        </w:rPr>
+        <w:t xml:space="preserve">the landed phase. </w:t>
+      </w:r>
+    </w:p>
+    <w:p>
+      <w:pPr>
+        <w:pStyle w:val="ListParagraph"/>
+        <w:numPr>
+          <w:ilvl w:val="1"/>
+          <w:numId w:val="1"/>
+        </w:numPr>
+        <w:rPr>
+          <w:lang w:val="en-GB"/>
+        </w:rPr>
+      </w:pPr>
+      <w:r>
+        <w:rPr>
+          <w:lang w:val="en-GB"/>
+        </w:rPr>
+        <w:t xml:space="preserve">The keys for the </w:t>
+      </w:r>
+      <w:proofErr w:type="spellStart"/>
+      <w:r>
+        <w:rPr>
+          <w:lang w:val="en-GB"/>
+        </w:rPr>
+        <w:t>bought_items</w:t>
+      </w:r>
+      <w:proofErr w:type="spellEnd"/>
+      <w:r>
+        <w:rPr>
+          <w:lang w:val="en-GB"/>
+        </w:rPr>
+        <w:t xml:space="preserve"> multi map are:</w:t>
+      </w:r>
+    </w:p>
+    <w:p>
+      <w:pPr>
+        <w:pStyle w:val="ListParagraph"/>
+        <w:numPr>
+          <w:ilvl w:val="2"/>
+          <w:numId w:val="1"/>
+        </w:numPr>
+        <w:rPr>
+          <w:lang w:val="en-GB"/>
+        </w:rPr>
+      </w:pPr>
+      <w:r>
+        <w:rPr>
+          <w:lang w:val="en-GB"/>
+        </w:rPr>
+        <w:t xml:space="preserve">value </w:t>
+      </w:r>
+    </w:p>
+    <w:p>
+      <w:pPr>
+        <w:pStyle w:val="ListParagraph"/>
+        <w:numPr>
+          <w:ilvl w:val="2"/>
+          <w:numId w:val="1"/>
+        </w:numPr>
+        <w:rPr>
+          <w:lang w:val="en-GB"/>
+        </w:rPr>
+      </w:pPr>
+      <w:r>
+        <w:rPr>
+          <w:lang w:val="en-GB"/>
+        </w:rPr>
+        <w:t>explorer</w:t>
+      </w:r>
+    </w:p>
+    <w:p>
+      <w:pPr>
+        <w:pStyle w:val="ListParagraph"/>
+        <w:numPr>
+          <w:ilvl w:val="2"/>
+          <w:numId w:val="1"/>
+        </w:numPr>
+        <w:rPr>
+          <w:lang w:val="en-GB"/>
+        </w:rPr>
+      </w:pPr>
+      <w:r>
+        <w:rPr>
+          <w:lang w:val="en-GB"/>
+        </w:rPr>
+        <w:t>operator</w:t>
+      </w:r>
+    </w:p>
+    <w:p>
+      <w:pPr>
+        <w:pStyle w:val="ListParagraph"/>
+        <w:numPr>
+          <w:ilvl w:val="2"/>
+          <w:numId w:val="1"/>
+        </w:numPr>
+        <w:rPr>
+          <w:lang w:val="en-GB"/>
+        </w:rPr>
+      </w:pPr>
+      <w:r>
+        <w:rPr>
+          <w:lang w:val="en-GB"/>
+        </w:rPr>
+        <w:t>save</w:t>
+      </w:r>
+    </w:p>
+    <w:p>
+      <w:pPr>
+        <w:pStyle w:val="ListParagraph"/>
+        <w:numPr>
+          <w:ilvl w:val="2"/>
+          <w:numId w:val="1"/>
+        </w:numPr>
+        <w:rPr>
+          <w:lang w:val="en-GB"/>
+        </w:rPr>
+      </w:pPr>
+      <w:r>
+        <w:rPr>
+          <w:lang w:val="en-GB"/>
+        </w:rPr>
+        <w:t>loot</w:t>
+      </w:r>
+    </w:p>
+    <w:p>
+      <w:pPr>
+        <w:rPr>
+          <w:lang w:val="en-GB"/>
+        </w:rPr>
+      </w:pPr>
+    </w:p>
+    <w:p>
+      <w:pPr>
+        <w:pStyle w:val="ListParagraph"/>
+        <w:numPr>
+          <w:ilvl w:val="0"/>
+          <w:numId w:val="1"/>
+        </w:numPr>
+        <w:rPr>
+          <w:lang w:val="en-GB"/>
+        </w:rPr>
+      </w:pPr>
+      <w:r>
+        <w:rPr>
+          <w:b/>
+          <w:bCs/>
+          <w:u w:val="single"/>
+          <w:lang w:val="en-GB"/>
+        </w:rPr>
+        <w:t>Inherited Moon</w:t>
+      </w:r>
+      <w:r>
+        <w:rPr>
+          <w:lang w:val="en-GB"/>
+        </w:rPr>
+        <w:t xml:space="preserve"> is made up of a composition of </w:t>
+      </w:r>
+      <w:r>
+        <w:rPr>
+          <w:b/>
+          <w:bCs/>
+          <w:u w:val="single"/>
+          <w:lang w:val="en-GB"/>
+        </w:rPr>
+        <w:t>Abstract Moon</w:t>
+      </w:r>
+      <w:r>
+        <w:rPr>
+          <w:lang w:val="en-GB"/>
+        </w:rPr>
+        <w:t xml:space="preserve"> and </w:t>
+      </w:r>
+      <w:r>
+        <w:rPr>
+          <w:b/>
+          <w:bCs/>
+          <w:u w:val="single"/>
+          <w:lang w:val="en-GB"/>
+        </w:rPr>
+        <w:t>Travel Cost</w:t>
+      </w:r>
+      <w:r>
+        <w:rPr>
+          <w:lang w:val="en-GB"/>
+        </w:rPr>
+        <w:t xml:space="preserve"> if it is a moon with a cost</w:t>
+      </w:r>
+      <w:r>
+        <w:rPr>
+          <w:lang w:val="en-GB"/>
+        </w:rPr>
+        <w:t>.</w:t>
+      </w:r>
+    </w:p>
+    <w:p>
+      <w:pPr>
+        <w:pStyle w:val="ListParagraph"/>
+        <w:numPr>
+          <w:ilvl w:val="0"/>
+          <w:numId w:val="1"/>
+        </w:numPr>
+        <w:rPr>
+          <w:lang w:val="en-GB"/>
+        </w:rPr>
+      </w:pPr>
+      <w:r>
+        <w:rPr>
+          <w:b/>
+          <w:bCs/>
+          <w:u w:val="single"/>
+          <w:lang w:val="en-GB"/>
+        </w:rPr>
+        <w:t>Abstract Item</w:t>
+      </w:r>
+      <w:r>
+        <w:rPr>
+          <w:lang w:val="en-GB"/>
+        </w:rPr>
+        <w:t xml:space="preserve"> has a single </w:t>
+      </w:r>
+      <w:proofErr w:type="gramStart"/>
+      <w:r>
+        <w:rPr>
+          <w:lang w:val="en-GB"/>
+        </w:rPr>
+        <w:t>Set(</w:t>
+      </w:r>
+      <w:proofErr w:type="gramEnd"/>
+      <w:r>
+        <w:rPr>
+          <w:lang w:val="en-GB"/>
+        </w:rPr>
+        <w:t xml:space="preserve">) function which is used to set whether the item is bought or not, which means whether it can affect the </w:t>
+      </w:r>
+      <w:r>
+        <w:rPr>
+          <w:lang w:val="en-GB"/>
+        </w:rPr>
+        <w:t>simulation parameters.</w:t>
+      </w:r>
+      <w:r>
+        <w:rPr>
+          <w:lang w:val="en-GB"/>
+        </w:rPr>
+        <w:t xml:space="preserve"> </w:t>
+      </w:r>
     </w:p>
     <w:sectPr>
       <w:pgSz w:w="11906" w:h="16838"/>
@@ -133,7 +553,7 @@
         <w:rFonts w:ascii="Symbol" w:hAnsi="Symbol" w:hint="default"/>
       </w:rPr>
     </w:lvl>
-    <w:lvl w:ilvl="1" w:tplc="0C090003" w:tentative="1">
+    <w:lvl w:ilvl="1" w:tplc="0C090003">
       <w:start w:val="1"/>
       <w:numFmt w:val="bullet"/>
       <w:lvlText w:val="o"/>
@@ -145,7 +565,7 @@
         <w:rFonts w:ascii="Courier New" w:hAnsi="Courier New" w:cs="Courier New" w:hint="default"/>
       </w:rPr>
     </w:lvl>
-    <w:lvl w:ilvl="2" w:tplc="0C090005" w:tentative="1">
+    <w:lvl w:ilvl="2" w:tplc="0C090005">
       <w:start w:val="1"/>
       <w:numFmt w:val="bullet"/>
       <w:lvlText w:val=""/>

</xml_diff>

<commit_message>
new file:   COMP3023-Assignment1/COMP3023-Assignment1/Multi.cpp 	new file:   COMP3023-Assignment1/COMP3023-Assignment1/Multi.h 	modified:   System Design.docx Multi interface created, System Design doc updated to explain constant
</commit_message>
<xml_diff>
--- a/System Design.docx
+++ b/System Design.docx
@@ -257,21 +257,7 @@
         <w:rPr>
           <w:lang w:val="en-GB"/>
         </w:rPr>
-        <w:t xml:space="preserve">key, this key keeps track of </w:t>
-      </w:r>
-      <w:proofErr w:type="gramStart"/>
-      <w:r>
-        <w:rPr>
-          <w:lang w:val="en-GB"/>
-        </w:rPr>
-        <w:t>all of</w:t>
-      </w:r>
-      <w:proofErr w:type="gramEnd"/>
-      <w:r>
-        <w:rPr>
-          <w:lang w:val="en-GB"/>
-        </w:rPr>
-        <w:t xml:space="preserve"> the value multipliers, which are then applied to scrap value during </w:t>
+        <w:t xml:space="preserve">key, this key keeps track of all of the value multipliers, which are then applied to scrap value during </w:t>
       </w:r>
       <w:r>
         <w:rPr>
@@ -404,13 +390,6 @@
     </w:p>
     <w:p>
       <w:pPr>
-        <w:rPr>
-          <w:lang w:val="en-GB"/>
-        </w:rPr>
-      </w:pPr>
-    </w:p>
-    <w:p>
-      <w:pPr>
         <w:pStyle w:val="ListParagraph"/>
         <w:numPr>
           <w:ilvl w:val="0"/>
@@ -422,55 +401,35 @@
       </w:pPr>
       <w:r>
         <w:rPr>
-          <w:b/>
-          <w:bCs/>
-          <w:u w:val="single"/>
-          <w:lang w:val="en-GB"/>
-        </w:rPr>
-        <w:t>Inherited Moon</w:t>
-      </w:r>
-      <w:r>
-        <w:rPr>
-          <w:lang w:val="en-GB"/>
-        </w:rPr>
-        <w:t xml:space="preserve"> is made up of a composition of </w:t>
-      </w:r>
-      <w:r>
-        <w:rPr>
-          <w:b/>
-          <w:bCs/>
-          <w:u w:val="single"/>
-          <w:lang w:val="en-GB"/>
-        </w:rPr>
-        <w:t>Abstract Moon</w:t>
-      </w:r>
-      <w:r>
-        <w:rPr>
-          <w:lang w:val="en-GB"/>
-        </w:rPr>
-        <w:t xml:space="preserve"> and </w:t>
-      </w:r>
-      <w:r>
-        <w:rPr>
-          <w:b/>
-          <w:bCs/>
-          <w:u w:val="single"/>
-          <w:lang w:val="en-GB"/>
-        </w:rPr>
-        <w:t>Travel Cost</w:t>
-      </w:r>
-      <w:r>
-        <w:rPr>
-          <w:lang w:val="en-GB"/>
-        </w:rPr>
-        <w:t xml:space="preserve"> if it is a moon with a cost</w:t>
-      </w:r>
-      <w:r>
-        <w:rPr>
-          <w:lang w:val="en-GB"/>
-        </w:rPr>
-        <w:t>.</w:t>
-      </w:r>
+          <w:lang w:val="en-GB"/>
+        </w:rPr>
+        <w:t xml:space="preserve">The </w:t>
+      </w:r>
+      <w:r>
+        <w:rPr>
+          <w:lang w:val="en-GB"/>
+        </w:rPr>
+        <w:t xml:space="preserve">simulation parameter multipliers are constant as they cannot </w:t>
+      </w:r>
+      <w:r>
+        <w:rPr>
+          <w:lang w:val="en-GB"/>
+        </w:rPr>
+        <w:t xml:space="preserve">and will not </w:t>
+      </w:r>
+      <w:r>
+        <w:rPr>
+          <w:lang w:val="en-GB"/>
+        </w:rPr>
+        <w:t>change</w:t>
+      </w:r>
+    </w:p>
+    <w:p>
+      <w:pPr>
+        <w:rPr>
+          <w:lang w:val="en-GB"/>
+        </w:rPr>
+      </w:pPr>
     </w:p>
     <w:p>
       <w:pPr>
@@ -490,27 +449,76 @@
           <w:u w:val="single"/>
           <w:lang w:val="en-GB"/>
         </w:rPr>
+        <w:t>Inherited Moon</w:t>
+      </w:r>
+      <w:r>
+        <w:rPr>
+          <w:lang w:val="en-GB"/>
+        </w:rPr>
+        <w:t xml:space="preserve"> is made up of a composition of </w:t>
+      </w:r>
+      <w:r>
+        <w:rPr>
+          <w:b/>
+          <w:bCs/>
+          <w:u w:val="single"/>
+          <w:lang w:val="en-GB"/>
+        </w:rPr>
+        <w:t>Abstract Moon</w:t>
+      </w:r>
+      <w:r>
+        <w:rPr>
+          <w:lang w:val="en-GB"/>
+        </w:rPr>
+        <w:t xml:space="preserve"> and </w:t>
+      </w:r>
+      <w:r>
+        <w:rPr>
+          <w:b/>
+          <w:bCs/>
+          <w:u w:val="single"/>
+          <w:lang w:val="en-GB"/>
+        </w:rPr>
+        <w:t>Travel Cost</w:t>
+      </w:r>
+      <w:r>
+        <w:rPr>
+          <w:lang w:val="en-GB"/>
+        </w:rPr>
+        <w:t xml:space="preserve"> if it is a moon with a cost</w:t>
+      </w:r>
+      <w:r>
+        <w:rPr>
+          <w:lang w:val="en-GB"/>
+        </w:rPr>
+        <w:t>.</w:t>
+      </w:r>
+    </w:p>
+    <w:p>
+      <w:pPr>
+        <w:pStyle w:val="ListParagraph"/>
+        <w:numPr>
+          <w:ilvl w:val="0"/>
+          <w:numId w:val="1"/>
+        </w:numPr>
+        <w:rPr>
+          <w:lang w:val="en-GB"/>
+        </w:rPr>
+      </w:pPr>
+      <w:r>
+        <w:rPr>
+          <w:b/>
+          <w:bCs/>
+          <w:u w:val="single"/>
+          <w:lang w:val="en-GB"/>
+        </w:rPr>
         <w:t>Abstract Item</w:t>
       </w:r>
       <w:r>
         <w:rPr>
           <w:lang w:val="en-GB"/>
         </w:rPr>
-        <w:t xml:space="preserve"> has a single </w:t>
-      </w:r>
-      <w:proofErr w:type="gramStart"/>
-      <w:r>
-        <w:rPr>
-          <w:lang w:val="en-GB"/>
-        </w:rPr>
-        <w:t>Set(</w:t>
-      </w:r>
-      <w:proofErr w:type="gramEnd"/>
-      <w:r>
-        <w:rPr>
-          <w:lang w:val="en-GB"/>
-        </w:rPr>
-        <w:t xml:space="preserve">) function which is used to set whether the item is bought or not, which means whether it can affect the </w:t>
+        <w:t xml:space="preserve"> has a single Set() function which is used to set whether the item is bought or not, which means whether it can affect the </w:t>
       </w:r>
       <w:r>
         <w:rPr>

</xml_diff>

<commit_message>
modified:   System Design.docx updated design doc
</commit_message>
<xml_diff>
--- a/System Design.docx
+++ b/System Design.docx
@@ -147,7 +147,27 @@
         <w:rPr>
           <w:lang w:val="en-GB"/>
         </w:rPr>
-        <w:t>1 or many different multipliers, this is why composition was used.</w:t>
+        <w:t>1 or many different multipliers,</w:t>
+      </w:r>
+      <w:r>
+        <w:rPr>
+          <w:lang w:val="en-GB"/>
+        </w:rPr>
+        <w:t xml:space="preserve"> this is why a </w:t>
+      </w:r>
+      <w:proofErr w:type="spellStart"/>
+      <w:r>
+        <w:rPr>
+          <w:lang w:val="en-GB"/>
+        </w:rPr>
+        <w:t>hashmap</w:t>
+      </w:r>
+      <w:proofErr w:type="spellEnd"/>
+      <w:r>
+        <w:rPr>
+          <w:lang w:val="en-GB"/>
+        </w:rPr>
+        <w:t xml:space="preserve"> is used to keep track of the multipliers.</w:t>
       </w:r>
     </w:p>
     <w:p>
@@ -165,67 +185,76 @@
         <w:rPr>
           <w:lang w:val="en-GB"/>
         </w:rPr>
-        <w:t xml:space="preserve">The </w:t>
+        <w:t xml:space="preserve">Abstract item has a </w:t>
       </w:r>
       <w:proofErr w:type="spellStart"/>
       <w:r>
         <w:rPr>
-          <w:b/>
-          <w:bCs/>
-          <w:u w:val="single"/>
-          <w:lang w:val="en-GB"/>
-        </w:rPr>
-        <w:t>bought_items</w:t>
+          <w:lang w:val="en-GB"/>
+        </w:rPr>
+        <w:t>hashmap</w:t>
       </w:r>
       <w:proofErr w:type="spellEnd"/>
       <w:r>
         <w:rPr>
           <w:lang w:val="en-GB"/>
         </w:rPr>
-        <w:t xml:space="preserve"> multimap, is used to keep track of </w:t>
-      </w:r>
-      <w:r>
-        <w:rPr>
-          <w:lang w:val="en-GB"/>
-        </w:rPr>
-        <w:t>the</w:t>
-      </w:r>
-      <w:r>
-        <w:rPr>
-          <w:lang w:val="en-GB"/>
-        </w:rPr>
-        <w:t xml:space="preserve"> different multipliers</w:t>
-      </w:r>
-      <w:r>
-        <w:rPr>
-          <w:lang w:val="en-GB"/>
-        </w:rPr>
-        <w:t xml:space="preserve"> that the items have, because item multipliers remain static throughout gameplay</w:t>
-      </w:r>
-      <w:r>
-        <w:rPr>
-          <w:lang w:val="en-GB"/>
-        </w:rPr>
-        <w:t>,</w:t>
-      </w:r>
-      <w:r>
-        <w:rPr>
-          <w:lang w:val="en-GB"/>
-        </w:rPr>
-        <w:t xml:space="preserve"> </w:t>
-      </w:r>
-      <w:r>
-        <w:rPr>
-          <w:lang w:val="en-GB"/>
-        </w:rPr>
-        <w:t>f</w:t>
-      </w:r>
-      <w:r>
-        <w:rPr>
-          <w:lang w:val="en-GB"/>
-        </w:rPr>
-        <w:t>or example:</w:t>
-      </w:r>
+        <w:t xml:space="preserve"> called </w:t>
+      </w:r>
+      <w:proofErr w:type="spellStart"/>
+      <w:r>
+        <w:rPr>
+          <w:b/>
+          <w:bCs/>
+          <w:lang w:val="en-GB"/>
+        </w:rPr>
+        <w:t>system_multiplier</w:t>
+      </w:r>
+      <w:proofErr w:type="spellEnd"/>
+      <w:r>
+        <w:rPr>
+          <w:b/>
+          <w:bCs/>
+          <w:lang w:val="en-GB"/>
+        </w:rPr>
+        <w:t xml:space="preserve">. </w:t>
+      </w:r>
+      <w:r>
+        <w:rPr>
+          <w:lang w:val="en-GB"/>
+        </w:rPr>
+        <w:t xml:space="preserve">This </w:t>
+      </w:r>
+      <w:proofErr w:type="spellStart"/>
+      <w:r>
+        <w:rPr>
+          <w:lang w:val="en-GB"/>
+        </w:rPr>
+        <w:t>hashmap</w:t>
+      </w:r>
+      <w:proofErr w:type="spellEnd"/>
+      <w:r>
+        <w:rPr>
+          <w:lang w:val="en-GB"/>
+        </w:rPr>
+        <w:t xml:space="preserve"> keeps track of the multipliers that the </w:t>
+      </w:r>
+      <w:r>
+        <w:rPr>
+          <w:b/>
+          <w:bCs/>
+          <w:lang w:val="en-GB"/>
+        </w:rPr>
+        <w:t xml:space="preserve">Item </w:t>
+      </w:r>
+      <w:proofErr w:type="gramStart"/>
+      <w:r>
+        <w:rPr>
+          <w:lang w:val="en-GB"/>
+        </w:rPr>
+        <w:t>hash</w:t>
+      </w:r>
+      <w:proofErr w:type="gramEnd"/>
     </w:p>
     <w:p>
       <w:pPr>
@@ -257,7 +286,21 @@
         <w:rPr>
           <w:lang w:val="en-GB"/>
         </w:rPr>
-        <w:t xml:space="preserve">key, this key keeps track of all of the value multipliers, which are then applied to scrap value during </w:t>
+        <w:t xml:space="preserve">key, this key keeps track of </w:t>
+      </w:r>
+      <w:proofErr w:type="gramStart"/>
+      <w:r>
+        <w:rPr>
+          <w:lang w:val="en-GB"/>
+        </w:rPr>
+        <w:t>all of</w:t>
+      </w:r>
+      <w:proofErr w:type="gramEnd"/>
+      <w:r>
+        <w:rPr>
+          <w:lang w:val="en-GB"/>
+        </w:rPr>
+        <w:t xml:space="preserve"> the value multipliers, which are then applied to scrap value during </w:t>
       </w:r>
       <w:r>
         <w:rPr>
@@ -286,9 +329,11 @@
       <w:proofErr w:type="spellStart"/>
       <w:r>
         <w:rPr>
-          <w:lang w:val="en-GB"/>
-        </w:rPr>
-        <w:t>bought_items</w:t>
+          <w:b/>
+          <w:bCs/>
+          <w:lang w:val="en-GB"/>
+        </w:rPr>
+        <w:t>system_multiplier</w:t>
       </w:r>
       <w:proofErr w:type="spellEnd"/>
       <w:r>
@@ -417,12 +462,14 @@
         </w:rPr>
         <w:t xml:space="preserve">and will not </w:t>
       </w:r>
+      <w:proofErr w:type="gramStart"/>
       <w:r>
         <w:rPr>
           <w:lang w:val="en-GB"/>
         </w:rPr>
         <w:t>change</w:t>
       </w:r>
+      <w:proofErr w:type="gramEnd"/>
     </w:p>
     <w:p>
       <w:pPr>
@@ -455,43 +502,13 @@
         <w:rPr>
           <w:lang w:val="en-GB"/>
         </w:rPr>
-        <w:t xml:space="preserve"> is made up of a composition of </w:t>
-      </w:r>
-      <w:r>
-        <w:rPr>
-          <w:b/>
-          <w:bCs/>
-          <w:u w:val="single"/>
-          <w:lang w:val="en-GB"/>
-        </w:rPr>
-        <w:t>Abstract Moon</w:t>
-      </w:r>
-      <w:r>
-        <w:rPr>
-          <w:lang w:val="en-GB"/>
-        </w:rPr>
-        <w:t xml:space="preserve"> and </w:t>
-      </w:r>
-      <w:r>
-        <w:rPr>
-          <w:b/>
-          <w:bCs/>
-          <w:u w:val="single"/>
-          <w:lang w:val="en-GB"/>
-        </w:rPr>
-        <w:t>Travel Cost</w:t>
-      </w:r>
-      <w:r>
-        <w:rPr>
-          <w:lang w:val="en-GB"/>
-        </w:rPr>
-        <w:t xml:space="preserve"> if it is a moon with a cost</w:t>
-      </w:r>
-      <w:r>
-        <w:rPr>
-          <w:lang w:val="en-GB"/>
-        </w:rPr>
-        <w:t>.</w:t>
+        <w:t xml:space="preserve"> </w:t>
+      </w:r>
+      <w:r>
+        <w:rPr>
+          <w:lang w:val="en-GB"/>
+        </w:rPr>
+        <w:t>is made up of an inheritance of abstract moon,</w:t>
       </w:r>
     </w:p>
     <w:p>
@@ -518,7 +535,21 @@
         <w:rPr>
           <w:lang w:val="en-GB"/>
         </w:rPr>
-        <w:t xml:space="preserve"> has a single Set() function which is used to set whether the item is bought or not, which means whether it can affect the </w:t>
+        <w:t xml:space="preserve"> has a single </w:t>
+      </w:r>
+      <w:proofErr w:type="gramStart"/>
+      <w:r>
+        <w:rPr>
+          <w:lang w:val="en-GB"/>
+        </w:rPr>
+        <w:t>Set(</w:t>
+      </w:r>
+      <w:proofErr w:type="gramEnd"/>
+      <w:r>
+        <w:rPr>
+          <w:lang w:val="en-GB"/>
+        </w:rPr>
+        <w:t xml:space="preserve">) function which is used to set whether the item is bought or not, which means whether it can affect the </w:t>
       </w:r>
       <w:r>
         <w:rPr>
@@ -532,6 +563,1139 @@
         </w:rPr>
         <w:t xml:space="preserve"> </w:t>
       </w:r>
+    </w:p>
+    <w:p>
+      <w:pPr>
+        <w:pStyle w:val="ListParagraph"/>
+        <w:numPr>
+          <w:ilvl w:val="0"/>
+          <w:numId w:val="1"/>
+        </w:numPr>
+        <w:rPr>
+          <w:lang w:val="en-GB"/>
+        </w:rPr>
+      </w:pPr>
+      <w:r>
+        <w:rPr>
+          <w:b/>
+          <w:bCs/>
+          <w:u w:val="single"/>
+          <w:lang w:val="en-GB"/>
+        </w:rPr>
+        <w:t xml:space="preserve">Item </w:t>
+      </w:r>
+      <w:proofErr w:type="gramStart"/>
+      <w:r>
+        <w:rPr>
+          <w:b/>
+          <w:bCs/>
+          <w:u w:val="single"/>
+          <w:lang w:val="en-GB"/>
+        </w:rPr>
+        <w:t>Manager</w:t>
+      </w:r>
+      <w:r>
+        <w:rPr>
+          <w:b/>
+          <w:bCs/>
+          <w:u w:val="single"/>
+          <w:lang w:val="en-GB"/>
+        </w:rPr>
+        <w:t xml:space="preserve">’s </w:t>
+      </w:r>
+      <w:r>
+        <w:t xml:space="preserve"> </w:t>
+      </w:r>
+      <w:proofErr w:type="spellStart"/>
+      <w:r>
+        <w:rPr>
+          <w:u w:val="single"/>
+        </w:rPr>
+        <w:t>addMulti</w:t>
+      </w:r>
+      <w:proofErr w:type="spellEnd"/>
+      <w:proofErr w:type="gramEnd"/>
+      <w:r>
+        <w:rPr>
+          <w:u w:val="single"/>
+        </w:rPr>
+        <w:t xml:space="preserve">() </w:t>
+      </w:r>
+      <w:r>
+        <w:t>function</w:t>
+      </w:r>
+      <w:r>
+        <w:t xml:space="preserve"> was removed, to keep </w:t>
+      </w:r>
+      <w:r>
+        <w:t>en</w:t>
+      </w:r>
+      <w:r>
+        <w:t xml:space="preserve">capsulation </w:t>
+      </w:r>
+      <w:r>
+        <w:t>strong.</w:t>
+      </w:r>
+    </w:p>
+    <w:p>
+      <w:pPr>
+        <w:pStyle w:val="ListParagraph"/>
+        <w:numPr>
+          <w:ilvl w:val="0"/>
+          <w:numId w:val="1"/>
+        </w:numPr>
+        <w:rPr>
+          <w:u w:val="single"/>
+          <w:lang w:val="en-GB"/>
+        </w:rPr>
+      </w:pPr>
+      <w:r>
+        <w:rPr>
+          <w:b/>
+          <w:bCs/>
+          <w:u w:val="single"/>
+          <w:lang w:val="en-GB"/>
+        </w:rPr>
+        <w:t xml:space="preserve">Item Manager </w:t>
+      </w:r>
+      <w:r>
+        <w:rPr>
+          <w:lang w:val="en-GB"/>
+        </w:rPr>
+        <w:t xml:space="preserve">instead has a </w:t>
+      </w:r>
+      <w:r>
+        <w:rPr>
+          <w:b/>
+          <w:bCs/>
+          <w:u w:val="single"/>
+          <w:lang w:val="en-GB"/>
+        </w:rPr>
+        <w:t>function</w:t>
+      </w:r>
+      <w:r>
+        <w:rPr>
+          <w:lang w:val="en-GB"/>
+        </w:rPr>
+        <w:t xml:space="preserve"> called </w:t>
+      </w:r>
+      <w:proofErr w:type="spellStart"/>
+      <w:proofErr w:type="gramStart"/>
+      <w:r>
+        <w:rPr>
+          <w:u w:val="single"/>
+          <w:lang w:val="en-GB"/>
+        </w:rPr>
+        <w:t>applyMulti</w:t>
+      </w:r>
+      <w:proofErr w:type="spellEnd"/>
+      <w:r>
+        <w:rPr>
+          <w:u w:val="single"/>
+          <w:lang w:val="en-GB"/>
+        </w:rPr>
+        <w:t>(</w:t>
+      </w:r>
+      <w:proofErr w:type="gramEnd"/>
+      <w:r>
+        <w:rPr>
+          <w:u w:val="single"/>
+          <w:lang w:val="en-GB"/>
+        </w:rPr>
+        <w:t xml:space="preserve">) </w:t>
+      </w:r>
+      <w:r>
+        <w:rPr>
+          <w:lang w:val="en-GB"/>
+        </w:rPr>
+        <w:t xml:space="preserve">which takes in a float and the name of the system parameter, and applies that multiplier to the float </w:t>
+      </w:r>
+    </w:p>
+    <w:p>
+      <w:pPr>
+        <w:pStyle w:val="ListParagraph"/>
+        <w:numPr>
+          <w:ilvl w:val="0"/>
+          <w:numId w:val="1"/>
+        </w:numPr>
+        <w:rPr>
+          <w:u w:val="single"/>
+          <w:lang w:val="en-GB"/>
+        </w:rPr>
+      </w:pPr>
+      <w:r>
+        <w:rPr>
+          <w:lang w:val="en-GB"/>
+        </w:rPr>
+        <w:t xml:space="preserve">The </w:t>
+      </w:r>
+      <w:r>
+        <w:rPr>
+          <w:b/>
+          <w:bCs/>
+          <w:u w:val="single"/>
+          <w:lang w:val="en-GB"/>
+        </w:rPr>
+        <w:t>Multi</w:t>
+      </w:r>
+      <w:r>
+        <w:rPr>
+          <w:b/>
+          <w:bCs/>
+          <w:u w:val="single"/>
+          <w:lang w:val="en-GB"/>
+        </w:rPr>
+        <w:t xml:space="preserve"> </w:t>
+      </w:r>
+      <w:r>
+        <w:rPr>
+          <w:lang w:val="en-GB"/>
+        </w:rPr>
+        <w:t xml:space="preserve">object </w:t>
+      </w:r>
+      <w:r>
+        <w:rPr>
+          <w:lang w:val="en-GB"/>
+        </w:rPr>
+        <w:t xml:space="preserve">was removed, </w:t>
+      </w:r>
+      <w:r>
+        <w:rPr>
+          <w:lang w:val="en-GB"/>
+        </w:rPr>
+        <w:t>as it made no sense to have the multiplier as a</w:t>
+      </w:r>
+      <w:r>
+        <w:rPr>
+          <w:lang w:val="en-GB"/>
+        </w:rPr>
+        <w:t xml:space="preserve">n object instead of a float. </w:t>
+      </w:r>
+    </w:p>
+    <w:p>
+      <w:pPr>
+        <w:pStyle w:val="ListParagraph"/>
+        <w:numPr>
+          <w:ilvl w:val="0"/>
+          <w:numId w:val="1"/>
+        </w:numPr>
+        <w:rPr>
+          <w:u w:val="single"/>
+          <w:lang w:val="en-GB"/>
+        </w:rPr>
+      </w:pPr>
+      <w:r>
+        <w:rPr>
+          <w:b/>
+          <w:bCs/>
+          <w:u w:val="single"/>
+          <w:lang w:val="en-GB"/>
+        </w:rPr>
+        <w:t xml:space="preserve">Moon Manager </w:t>
+      </w:r>
+      <w:r>
+        <w:rPr>
+          <w:lang w:val="en-GB"/>
+        </w:rPr>
+        <w:t xml:space="preserve">and </w:t>
+      </w:r>
+      <w:r>
+        <w:rPr>
+          <w:b/>
+          <w:bCs/>
+          <w:u w:val="single"/>
+          <w:lang w:val="en-GB"/>
+        </w:rPr>
+        <w:t xml:space="preserve">Item Manager </w:t>
+      </w:r>
+      <w:r>
+        <w:rPr>
+          <w:lang w:val="en-GB"/>
+        </w:rPr>
+        <w:t xml:space="preserve">have an </w:t>
+      </w:r>
+      <w:proofErr w:type="spellStart"/>
+      <w:r>
+        <w:rPr>
+          <w:u w:val="single"/>
+          <w:lang w:val="en-GB"/>
+        </w:rPr>
+        <w:t>insertion_order</w:t>
+      </w:r>
+      <w:proofErr w:type="spellEnd"/>
+      <w:r>
+        <w:rPr>
+          <w:u w:val="single"/>
+          <w:lang w:val="en-GB"/>
+        </w:rPr>
+        <w:t xml:space="preserve"> </w:t>
+      </w:r>
+      <w:r>
+        <w:rPr>
+          <w:lang w:val="en-GB"/>
+        </w:rPr>
+        <w:t xml:space="preserve">vector, this vector keeps track of the order that the moons and items were created, this is done for printing them out in their respective </w:t>
+      </w:r>
+      <w:r>
+        <w:rPr>
+          <w:lang w:val="en-GB"/>
+        </w:rPr>
+        <w:t>show commands (store, moons, etc)</w:t>
+      </w:r>
+    </w:p>
+    <w:p>
+      <w:pPr>
+        <w:pStyle w:val="ListParagraph"/>
+        <w:numPr>
+          <w:ilvl w:val="0"/>
+          <w:numId w:val="1"/>
+        </w:numPr>
+        <w:rPr>
+          <w:u w:val="single"/>
+          <w:lang w:val="en-GB"/>
+        </w:rPr>
+      </w:pPr>
+      <w:r>
+        <w:rPr>
+          <w:b/>
+          <w:bCs/>
+          <w:u w:val="single"/>
+          <w:lang w:val="en-GB"/>
+        </w:rPr>
+        <w:t xml:space="preserve">Travel Cost </w:t>
+      </w:r>
+      <w:r>
+        <w:rPr>
+          <w:lang w:val="en-GB"/>
+        </w:rPr>
+        <w:t xml:space="preserve">was removed because it is more efficient for travel cost to be stored as an integer in the </w:t>
+      </w:r>
+      <w:r>
+        <w:rPr>
+          <w:b/>
+          <w:bCs/>
+          <w:u w:val="single"/>
+          <w:lang w:val="en-GB"/>
+        </w:rPr>
+        <w:t xml:space="preserve">Inherited Moon </w:t>
+      </w:r>
+      <w:r>
+        <w:rPr>
+          <w:lang w:val="en-GB"/>
+        </w:rPr>
+        <w:t xml:space="preserve">instead of an </w:t>
+      </w:r>
+      <w:proofErr w:type="gramStart"/>
+      <w:r>
+        <w:rPr>
+          <w:lang w:val="en-GB"/>
+        </w:rPr>
+        <w:t>object</w:t>
+      </w:r>
+      <w:proofErr w:type="gramEnd"/>
+    </w:p>
+    <w:p>
+      <w:pPr>
+        <w:pStyle w:val="ListParagraph"/>
+        <w:numPr>
+          <w:ilvl w:val="0"/>
+          <w:numId w:val="1"/>
+        </w:numPr>
+        <w:rPr>
+          <w:u w:val="single"/>
+          <w:lang w:val="en-GB"/>
+        </w:rPr>
+      </w:pPr>
+      <w:proofErr w:type="gramStart"/>
+      <w:r>
+        <w:rPr>
+          <w:b/>
+          <w:bCs/>
+          <w:u w:val="single"/>
+          <w:lang w:val="en-GB"/>
+        </w:rPr>
+        <w:t>send(</w:t>
+      </w:r>
+      <w:proofErr w:type="gramEnd"/>
+      <w:r>
+        <w:rPr>
+          <w:b/>
+          <w:bCs/>
+          <w:u w:val="single"/>
+          <w:lang w:val="en-GB"/>
+        </w:rPr>
+        <w:t xml:space="preserve">) </w:t>
+      </w:r>
+      <w:r>
+        <w:rPr>
+          <w:lang w:val="en-GB"/>
+        </w:rPr>
+        <w:t xml:space="preserve">and </w:t>
+      </w:r>
+      <w:r>
+        <w:rPr>
+          <w:b/>
+          <w:bCs/>
+          <w:u w:val="single"/>
+          <w:lang w:val="en-GB"/>
+        </w:rPr>
+        <w:t xml:space="preserve">sell() </w:t>
+      </w:r>
+      <w:r>
+        <w:rPr>
+          <w:lang w:val="en-GB"/>
+        </w:rPr>
+        <w:t xml:space="preserve">methods were moved from </w:t>
+      </w:r>
+      <w:r>
+        <w:rPr>
+          <w:b/>
+          <w:bCs/>
+          <w:u w:val="single"/>
+          <w:lang w:val="en-GB"/>
+        </w:rPr>
+        <w:t xml:space="preserve">Moon Manager </w:t>
+      </w:r>
+      <w:r>
+        <w:rPr>
+          <w:lang w:val="en-GB"/>
+        </w:rPr>
+        <w:t xml:space="preserve">to </w:t>
+      </w:r>
+      <w:r>
+        <w:rPr>
+          <w:b/>
+          <w:bCs/>
+          <w:u w:val="single"/>
+          <w:lang w:val="en-GB"/>
+        </w:rPr>
+        <w:t>Abstract Moon</w:t>
+      </w:r>
+      <w:r>
+        <w:rPr>
+          <w:lang w:val="en-GB"/>
+        </w:rPr>
+        <w:t xml:space="preserve"> so that the system fits the design </w:t>
+      </w:r>
+      <w:r>
+        <w:rPr>
+          <w:lang w:val="en-GB"/>
+        </w:rPr>
+        <w:t>constraints.</w:t>
+      </w:r>
+    </w:p>
+    <w:p>
+      <w:pPr>
+        <w:pStyle w:val="ListParagraph"/>
+        <w:numPr>
+          <w:ilvl w:val="0"/>
+          <w:numId w:val="1"/>
+        </w:numPr>
+        <w:rPr>
+          <w:u w:val="single"/>
+          <w:lang w:val="en-GB"/>
+        </w:rPr>
+      </w:pPr>
+      <w:proofErr w:type="spellStart"/>
+      <w:proofErr w:type="gramStart"/>
+      <w:r>
+        <w:rPr>
+          <w:b/>
+          <w:bCs/>
+          <w:u w:val="single"/>
+          <w:lang w:val="en-GB"/>
+        </w:rPr>
+        <w:t>onNavigate</w:t>
+      </w:r>
+      <w:proofErr w:type="spellEnd"/>
+      <w:r>
+        <w:rPr>
+          <w:b/>
+          <w:bCs/>
+          <w:u w:val="single"/>
+          <w:lang w:val="en-GB"/>
+        </w:rPr>
+        <w:t>(</w:t>
+      </w:r>
+      <w:proofErr w:type="gramEnd"/>
+      <w:r>
+        <w:rPr>
+          <w:b/>
+          <w:bCs/>
+          <w:u w:val="single"/>
+          <w:lang w:val="en-GB"/>
+        </w:rPr>
+        <w:t xml:space="preserve">) </w:t>
+      </w:r>
+      <w:r>
+        <w:rPr>
+          <w:lang w:val="en-GB"/>
+        </w:rPr>
+        <w:t xml:space="preserve">method decreases </w:t>
+      </w:r>
+      <w:r>
+        <w:rPr>
+          <w:lang w:val="en-GB"/>
+        </w:rPr>
+        <w:t>the player balance when routing to a paid moon</w:t>
+      </w:r>
+    </w:p>
+    <w:p>
+      <w:pPr>
+        <w:pStyle w:val="ListParagraph"/>
+        <w:numPr>
+          <w:ilvl w:val="0"/>
+          <w:numId w:val="1"/>
+        </w:numPr>
+        <w:rPr>
+          <w:u w:val="single"/>
+          <w:lang w:val="en-GB"/>
+        </w:rPr>
+      </w:pPr>
+      <w:proofErr w:type="spellStart"/>
+      <w:proofErr w:type="gramStart"/>
+      <w:r>
+        <w:rPr>
+          <w:b/>
+          <w:bCs/>
+          <w:u w:val="single"/>
+          <w:lang w:val="en-GB"/>
+        </w:rPr>
+        <w:t>getWeatherCondition</w:t>
+      </w:r>
+      <w:proofErr w:type="spellEnd"/>
+      <w:r>
+        <w:rPr>
+          <w:b/>
+          <w:bCs/>
+          <w:u w:val="single"/>
+          <w:lang w:val="en-GB"/>
+        </w:rPr>
+        <w:t>(</w:t>
+      </w:r>
+      <w:proofErr w:type="gramEnd"/>
+      <w:r>
+        <w:rPr>
+          <w:b/>
+          <w:bCs/>
+          <w:u w:val="single"/>
+          <w:lang w:val="en-GB"/>
+        </w:rPr>
+        <w:t xml:space="preserve">) </w:t>
+      </w:r>
+      <w:r>
+        <w:rPr>
+          <w:lang w:val="en-GB"/>
+        </w:rPr>
+        <w:t>method returns a string that is the weather condition name in brackets, this method is used only for printing.</w:t>
+      </w:r>
+    </w:p>
+    <w:p>
+      <w:pPr>
+        <w:pStyle w:val="ListParagraph"/>
+        <w:numPr>
+          <w:ilvl w:val="0"/>
+          <w:numId w:val="1"/>
+        </w:numPr>
+        <w:rPr>
+          <w:u w:val="single"/>
+          <w:lang w:val="en-GB"/>
+        </w:rPr>
+      </w:pPr>
+      <w:r>
+        <w:rPr>
+          <w:b/>
+          <w:bCs/>
+          <w:u w:val="single"/>
+          <w:lang w:val="en-GB"/>
+        </w:rPr>
+        <w:t xml:space="preserve">Game </w:t>
+      </w:r>
+      <w:r>
+        <w:rPr>
+          <w:lang w:val="en-GB"/>
+        </w:rPr>
+        <w:t xml:space="preserve">contains </w:t>
+      </w:r>
+      <w:r>
+        <w:rPr>
+          <w:lang w:val="en-GB"/>
+        </w:rPr>
+        <w:t xml:space="preserve">all of the variables that are used throughout the game, </w:t>
+      </w:r>
+      <w:r>
+        <w:rPr>
+          <w:lang w:val="en-GB"/>
+        </w:rPr>
+        <w:t>as well</w:t>
+      </w:r>
+      <w:r>
+        <w:rPr>
+          <w:lang w:val="en-GB"/>
+        </w:rPr>
+        <w:t xml:space="preserve"> as references to all of the classes and </w:t>
+      </w:r>
+      <w:proofErr w:type="gramStart"/>
+      <w:r>
+        <w:rPr>
+          <w:lang w:val="en-GB"/>
+        </w:rPr>
+        <w:t>objects</w:t>
+      </w:r>
+      <w:proofErr w:type="gramEnd"/>
+    </w:p>
+    <w:p>
+      <w:pPr>
+        <w:pStyle w:val="ListParagraph"/>
+        <w:numPr>
+          <w:ilvl w:val="0"/>
+          <w:numId w:val="1"/>
+        </w:numPr>
+        <w:rPr>
+          <w:u w:val="single"/>
+          <w:lang w:val="en-GB"/>
+        </w:rPr>
+      </w:pPr>
+      <w:r>
+        <w:rPr>
+          <w:b/>
+          <w:bCs/>
+          <w:u w:val="single"/>
+          <w:lang w:val="en-GB"/>
+        </w:rPr>
+        <w:t xml:space="preserve">Game’s </w:t>
+      </w:r>
+      <w:r>
+        <w:rPr>
+          <w:lang w:val="en-GB"/>
+        </w:rPr>
+        <w:t xml:space="preserve">increase and decrease methods are called by </w:t>
+      </w:r>
+      <w:r>
+        <w:rPr>
+          <w:b/>
+          <w:bCs/>
+          <w:u w:val="single"/>
+          <w:lang w:val="en-GB"/>
+        </w:rPr>
+        <w:t xml:space="preserve">Abstract Moon </w:t>
+      </w:r>
+      <w:r>
+        <w:rPr>
+          <w:lang w:val="en-GB"/>
+        </w:rPr>
+        <w:t xml:space="preserve">when </w:t>
+      </w:r>
+      <w:r>
+        <w:rPr>
+          <w:lang w:val="en-GB"/>
+        </w:rPr>
+        <w:t>certain conditions are met (e.g. when selling cargo, when a crew member dies)</w:t>
+      </w:r>
+    </w:p>
+    <w:p>
+      <w:pPr>
+        <w:pStyle w:val="ListParagraph"/>
+        <w:numPr>
+          <w:ilvl w:val="0"/>
+          <w:numId w:val="1"/>
+        </w:numPr>
+        <w:rPr>
+          <w:u w:val="single"/>
+          <w:lang w:val="en-GB"/>
+        </w:rPr>
+      </w:pPr>
+      <w:proofErr w:type="spellStart"/>
+      <w:proofErr w:type="gramStart"/>
+      <w:r>
+        <w:rPr>
+          <w:b/>
+          <w:bCs/>
+          <w:u w:val="single"/>
+          <w:lang w:val="en-GB"/>
+        </w:rPr>
+        <w:lastRenderedPageBreak/>
+        <w:t>generateNum</w:t>
+      </w:r>
+      <w:proofErr w:type="spellEnd"/>
+      <w:r>
+        <w:rPr>
+          <w:b/>
+          <w:bCs/>
+          <w:u w:val="single"/>
+          <w:lang w:val="en-GB"/>
+        </w:rPr>
+        <w:t>(</w:t>
+      </w:r>
+      <w:proofErr w:type="gramEnd"/>
+      <w:r>
+        <w:rPr>
+          <w:b/>
+          <w:bCs/>
+          <w:u w:val="single"/>
+          <w:lang w:val="en-GB"/>
+        </w:rPr>
+        <w:t xml:space="preserve">) </w:t>
+      </w:r>
+      <w:r>
+        <w:rPr>
+          <w:lang w:val="en-GB"/>
+        </w:rPr>
+        <w:t>is a method that holds the random number generator, it takes in a minimum value and a maximum, but has default values of minimum 0 and maximum 1</w:t>
+      </w:r>
+      <w:r>
+        <w:rPr>
+          <w:lang w:val="en-GB"/>
+        </w:rPr>
+        <w:t xml:space="preserve">. The method returns </w:t>
+      </w:r>
+      <w:r>
+        <w:rPr>
+          <w:lang w:val="en-GB"/>
+        </w:rPr>
+        <w:t xml:space="preserve">the generated number is a </w:t>
+      </w:r>
+      <w:proofErr w:type="gramStart"/>
+      <w:r>
+        <w:rPr>
+          <w:lang w:val="en-GB"/>
+        </w:rPr>
+        <w:t>floating point</w:t>
+      </w:r>
+      <w:proofErr w:type="gramEnd"/>
+      <w:r>
+        <w:rPr>
+          <w:lang w:val="en-GB"/>
+        </w:rPr>
+        <w:t xml:space="preserve"> </w:t>
+      </w:r>
+      <w:r>
+        <w:rPr>
+          <w:lang w:val="en-GB"/>
+        </w:rPr>
+        <w:t>value</w:t>
+      </w:r>
+      <w:r>
+        <w:rPr>
+          <w:lang w:val="en-GB"/>
+        </w:rPr>
+        <w:t>.</w:t>
+      </w:r>
+    </w:p>
+    <w:p>
+      <w:pPr>
+        <w:pStyle w:val="ListParagraph"/>
+        <w:numPr>
+          <w:ilvl w:val="0"/>
+          <w:numId w:val="1"/>
+        </w:numPr>
+        <w:rPr>
+          <w:u w:val="single"/>
+          <w:lang w:val="en-GB"/>
+        </w:rPr>
+      </w:pPr>
+      <w:proofErr w:type="spellStart"/>
+      <w:proofErr w:type="gramStart"/>
+      <w:r>
+        <w:rPr>
+          <w:b/>
+          <w:bCs/>
+          <w:u w:val="single"/>
+          <w:lang w:val="en-GB"/>
+        </w:rPr>
+        <w:t>defineItems</w:t>
+      </w:r>
+      <w:proofErr w:type="spellEnd"/>
+      <w:r>
+        <w:rPr>
+          <w:b/>
+          <w:bCs/>
+          <w:u w:val="single"/>
+          <w:lang w:val="en-GB"/>
+        </w:rPr>
+        <w:t>(</w:t>
+      </w:r>
+      <w:proofErr w:type="gramEnd"/>
+      <w:r>
+        <w:rPr>
+          <w:b/>
+          <w:bCs/>
+          <w:u w:val="single"/>
+          <w:lang w:val="en-GB"/>
+        </w:rPr>
+        <w:t xml:space="preserve">) </w:t>
+      </w:r>
+      <w:r>
+        <w:rPr>
+          <w:lang w:val="en-GB"/>
+        </w:rPr>
+        <w:t xml:space="preserve">and </w:t>
+      </w:r>
+      <w:proofErr w:type="spellStart"/>
+      <w:r>
+        <w:rPr>
+          <w:b/>
+          <w:bCs/>
+          <w:u w:val="single"/>
+          <w:lang w:val="en-GB"/>
+        </w:rPr>
+        <w:t>defineMoons</w:t>
+      </w:r>
+      <w:proofErr w:type="spellEnd"/>
+      <w:r>
+        <w:rPr>
+          <w:b/>
+          <w:bCs/>
+          <w:u w:val="single"/>
+          <w:lang w:val="en-GB"/>
+        </w:rPr>
+        <w:t xml:space="preserve">() </w:t>
+      </w:r>
+      <w:r>
+        <w:rPr>
+          <w:lang w:val="en-GB"/>
+        </w:rPr>
+        <w:t>creates the moons and items, and adds them to their respective managers</w:t>
+      </w:r>
+    </w:p>
+    <w:p>
+      <w:pPr>
+        <w:pStyle w:val="ListParagraph"/>
+        <w:numPr>
+          <w:ilvl w:val="0"/>
+          <w:numId w:val="1"/>
+        </w:numPr>
+        <w:rPr>
+          <w:u w:val="single"/>
+          <w:lang w:val="en-GB"/>
+        </w:rPr>
+      </w:pPr>
+      <w:proofErr w:type="spellStart"/>
+      <w:proofErr w:type="gramStart"/>
+      <w:r>
+        <w:rPr>
+          <w:b/>
+          <w:bCs/>
+          <w:u w:val="single"/>
+          <w:lang w:val="en-GB"/>
+        </w:rPr>
+        <w:t>initialiseNewGame</w:t>
+      </w:r>
+      <w:proofErr w:type="spellEnd"/>
+      <w:r>
+        <w:rPr>
+          <w:b/>
+          <w:bCs/>
+          <w:u w:val="single"/>
+          <w:lang w:val="en-GB"/>
+        </w:rPr>
+        <w:t>(</w:t>
+      </w:r>
+      <w:proofErr w:type="gramEnd"/>
+      <w:r>
+        <w:rPr>
+          <w:b/>
+          <w:bCs/>
+          <w:u w:val="single"/>
+          <w:lang w:val="en-GB"/>
+        </w:rPr>
+        <w:t xml:space="preserve">) </w:t>
+      </w:r>
+      <w:r>
+        <w:rPr>
+          <w:lang w:val="en-GB"/>
+        </w:rPr>
+        <w:t>sets the initial variable values, the</w:t>
+      </w:r>
+      <w:r>
+        <w:rPr>
+          <w:u w:val="single"/>
+          <w:lang w:val="en-GB"/>
+        </w:rPr>
+        <w:t xml:space="preserve"> </w:t>
+      </w:r>
+      <w:proofErr w:type="spellStart"/>
+      <w:r>
+        <w:rPr>
+          <w:u w:val="single"/>
+          <w:lang w:val="en-GB"/>
+        </w:rPr>
+        <w:t>current_orbiting_moon</w:t>
+      </w:r>
+      <w:proofErr w:type="spellEnd"/>
+      <w:r>
+        <w:rPr>
+          <w:u w:val="single"/>
+          <w:lang w:val="en-GB"/>
+        </w:rPr>
+        <w:t xml:space="preserve"> </w:t>
+      </w:r>
+      <w:r>
+        <w:rPr>
+          <w:lang w:val="en-GB"/>
+        </w:rPr>
+        <w:t xml:space="preserve">to </w:t>
+      </w:r>
+      <w:r>
+        <w:rPr>
+          <w:b/>
+          <w:bCs/>
+          <w:lang w:val="en-GB"/>
+        </w:rPr>
+        <w:t xml:space="preserve">Corporation </w:t>
+      </w:r>
+      <w:r>
+        <w:rPr>
+          <w:lang w:val="en-GB"/>
+        </w:rPr>
+        <w:t>as well</w:t>
+      </w:r>
+      <w:r>
+        <w:rPr>
+          <w:lang w:val="en-GB"/>
+        </w:rPr>
+        <w:t xml:space="preserve"> as displaying the initial startup </w:t>
+      </w:r>
+      <w:r>
+        <w:rPr>
+          <w:lang w:val="en-GB"/>
+        </w:rPr>
+        <w:t>text and the games logo.</w:t>
+      </w:r>
+    </w:p>
+    <w:p>
+      <w:pPr>
+        <w:pStyle w:val="ListParagraph"/>
+        <w:numPr>
+          <w:ilvl w:val="0"/>
+          <w:numId w:val="1"/>
+        </w:numPr>
+        <w:rPr>
+          <w:u w:val="single"/>
+          <w:lang w:val="en-GB"/>
+        </w:rPr>
+      </w:pPr>
+      <w:proofErr w:type="spellStart"/>
+      <w:proofErr w:type="gramStart"/>
+      <w:r>
+        <w:rPr>
+          <w:b/>
+          <w:bCs/>
+          <w:u w:val="single"/>
+          <w:lang w:val="en-GB"/>
+        </w:rPr>
+        <w:t>newDay</w:t>
+      </w:r>
+      <w:proofErr w:type="spellEnd"/>
+      <w:r>
+        <w:rPr>
+          <w:b/>
+          <w:bCs/>
+          <w:u w:val="single"/>
+          <w:lang w:val="en-GB"/>
+        </w:rPr>
+        <w:t>(</w:t>
+      </w:r>
+      <w:proofErr w:type="gramEnd"/>
+      <w:r>
+        <w:rPr>
+          <w:b/>
+          <w:bCs/>
+          <w:u w:val="single"/>
+          <w:lang w:val="en-GB"/>
+        </w:rPr>
+        <w:t xml:space="preserve">), </w:t>
+      </w:r>
+      <w:proofErr w:type="spellStart"/>
+      <w:r>
+        <w:rPr>
+          <w:b/>
+          <w:bCs/>
+          <w:u w:val="single"/>
+          <w:lang w:val="en-GB"/>
+        </w:rPr>
+        <w:t>inOrbit</w:t>
+      </w:r>
+      <w:proofErr w:type="spellEnd"/>
+      <w:r>
+        <w:rPr>
+          <w:b/>
+          <w:bCs/>
+          <w:u w:val="single"/>
+          <w:lang w:val="en-GB"/>
+        </w:rPr>
+        <w:t xml:space="preserve">() </w:t>
+      </w:r>
+      <w:r>
+        <w:rPr>
+          <w:lang w:val="en-GB"/>
+        </w:rPr>
+        <w:t xml:space="preserve">and </w:t>
+      </w:r>
+      <w:proofErr w:type="spellStart"/>
+      <w:r>
+        <w:rPr>
+          <w:b/>
+          <w:bCs/>
+          <w:u w:val="single"/>
+          <w:lang w:val="en-GB"/>
+        </w:rPr>
+        <w:t>landedMoon</w:t>
+      </w:r>
+      <w:proofErr w:type="spellEnd"/>
+      <w:r>
+        <w:rPr>
+          <w:b/>
+          <w:bCs/>
+          <w:u w:val="single"/>
+          <w:lang w:val="en-GB"/>
+        </w:rPr>
+        <w:t xml:space="preserve">() </w:t>
+      </w:r>
+      <w:r>
+        <w:rPr>
+          <w:lang w:val="en-GB"/>
+        </w:rPr>
+        <w:t xml:space="preserve">handle the actual game, </w:t>
+      </w:r>
+      <w:proofErr w:type="spellStart"/>
+      <w:r>
+        <w:rPr>
+          <w:b/>
+          <w:bCs/>
+          <w:u w:val="single"/>
+          <w:lang w:val="en-GB"/>
+        </w:rPr>
+        <w:t>newDay</w:t>
+      </w:r>
+      <w:proofErr w:type="spellEnd"/>
+      <w:r>
+        <w:rPr>
+          <w:b/>
+          <w:bCs/>
+          <w:u w:val="single"/>
+          <w:lang w:val="en-GB"/>
+        </w:rPr>
+        <w:t xml:space="preserve">() </w:t>
+      </w:r>
+      <w:r>
+        <w:rPr>
+          <w:lang w:val="en-GB"/>
+        </w:rPr>
+        <w:t xml:space="preserve">resets specific variables to their default, </w:t>
+      </w:r>
+      <w:proofErr w:type="spellStart"/>
+      <w:r>
+        <w:rPr>
+          <w:b/>
+          <w:bCs/>
+          <w:u w:val="single"/>
+          <w:lang w:val="en-GB"/>
+        </w:rPr>
+        <w:t>inOrbit</w:t>
+      </w:r>
+      <w:proofErr w:type="spellEnd"/>
+      <w:r>
+        <w:rPr>
+          <w:b/>
+          <w:bCs/>
+          <w:u w:val="single"/>
+          <w:lang w:val="en-GB"/>
+        </w:rPr>
+        <w:t xml:space="preserve">() </w:t>
+      </w:r>
+      <w:r>
+        <w:rPr>
+          <w:lang w:val="en-GB"/>
+        </w:rPr>
+        <w:t xml:space="preserve">handles the pregame inputs such as: moon routing, </w:t>
+      </w:r>
+      <w:r>
+        <w:rPr>
+          <w:lang w:val="en-GB"/>
+        </w:rPr>
+        <w:t xml:space="preserve">buying items, and viewing the store, moons and the players inventory, while </w:t>
+      </w:r>
+      <w:proofErr w:type="spellStart"/>
+      <w:r>
+        <w:rPr>
+          <w:b/>
+          <w:bCs/>
+          <w:u w:val="single"/>
+          <w:lang w:val="en-GB"/>
+        </w:rPr>
+        <w:t>landedMoon</w:t>
+      </w:r>
+      <w:proofErr w:type="spellEnd"/>
+      <w:r>
+        <w:rPr>
+          <w:b/>
+          <w:bCs/>
+          <w:u w:val="single"/>
+          <w:lang w:val="en-GB"/>
+        </w:rPr>
+        <w:t xml:space="preserve">() </w:t>
+      </w:r>
+      <w:r>
+        <w:rPr>
+          <w:lang w:val="en-GB"/>
+        </w:rPr>
+        <w:t>handles all of the moon gameplay, with sending players and selling items.</w:t>
+      </w:r>
+    </w:p>
+    <w:p>
+      <w:pPr>
+        <w:pStyle w:val="ListParagraph"/>
+        <w:numPr>
+          <w:ilvl w:val="0"/>
+          <w:numId w:val="1"/>
+        </w:numPr>
+        <w:rPr>
+          <w:u w:val="single"/>
+          <w:lang w:val="en-GB"/>
+        </w:rPr>
+      </w:pPr>
+      <w:proofErr w:type="gramStart"/>
+      <w:r>
+        <w:rPr>
+          <w:lang w:val="en-GB"/>
+        </w:rPr>
+        <w:t>All of</w:t>
+      </w:r>
+      <w:proofErr w:type="gramEnd"/>
+      <w:r>
+        <w:rPr>
+          <w:lang w:val="en-GB"/>
+        </w:rPr>
+        <w:t xml:space="preserve"> the items and moons were made as their own </w:t>
+      </w:r>
+      <w:proofErr w:type="spellStart"/>
+      <w:r>
+        <w:rPr>
+          <w:lang w:val="en-GB"/>
+        </w:rPr>
+        <w:t>c++</w:t>
+      </w:r>
+      <w:proofErr w:type="spellEnd"/>
+      <w:r>
+        <w:rPr>
+          <w:lang w:val="en-GB"/>
+        </w:rPr>
+        <w:t xml:space="preserve"> files, as it made it easier to implement them.</w:t>
+      </w:r>
+    </w:p>
+    <w:p>
+      <w:pPr>
+        <w:pStyle w:val="ListParagraph"/>
+        <w:numPr>
+          <w:ilvl w:val="0"/>
+          <w:numId w:val="1"/>
+        </w:numPr>
+        <w:rPr>
+          <w:u w:val="single"/>
+          <w:lang w:val="en-GB"/>
+        </w:rPr>
+      </w:pPr>
     </w:p>
     <w:sectPr>
       <w:pgSz w:w="11906" w:h="16838"/>
@@ -1266,7 +2430,6 @@
   <w:style w:type="character" w:default="1" w:styleId="DefaultParagraphFont">
     <w:name w:val="Default Paragraph Font"/>
     <w:uiPriority w:val="1"/>
-    <w:semiHidden/>
     <w:unhideWhenUsed/>
   </w:style>
   <w:style w:type="table" w:default="1" w:styleId="TableNormal">

</xml_diff>